<commit_message>
[Udit] schedule domain and repository
</commit_message>
<xml_diff>
--- a/Planning AGILE/Udit - Dailywork/09-09-2022/Schedule.docx
+++ b/Planning AGILE/Udit - Dailywork/09-09-2022/Schedule.docx
@@ -168,53 +168,49 @@
     </w:p>
     <w:p>
       <w:pPr>
+        <w:ind w:left="360"/>
+        <w:rPr>
+          <w:rFonts w:ascii="Times New Roman" w:hAnsi="Times New Roman" w:cs="Times New Roman"/>
+          <w:sz w:val="32"/>
+          <w:szCs w:val="32"/>
+        </w:rPr>
+      </w:pPr>
+      <w:r>
+        <w:rPr>
+          <w:rFonts w:ascii="Times New Roman" w:hAnsi="Times New Roman" w:cs="Times New Roman"/>
+          <w:sz w:val="32"/>
+          <w:szCs w:val="32"/>
+        </w:rPr>
+        <w:t>Schedule</w:t>
+      </w:r>
+      <w:r>
+        <w:rPr>
+          <w:rFonts w:ascii="Times New Roman" w:hAnsi="Times New Roman" w:cs="Times New Roman"/>
+          <w:sz w:val="32"/>
+          <w:szCs w:val="32"/>
+        </w:rPr>
+        <w:t xml:space="preserve">: </w:t>
+      </w:r>
+      <w:r>
+        <w:rPr>
+          <w:rFonts w:ascii="Times New Roman" w:hAnsi="Times New Roman" w:cs="Times New Roman"/>
+          <w:sz w:val="32"/>
+          <w:szCs w:val="32"/>
+        </w:rPr>
+        <w:t>It should be pre-populated</w:t>
+      </w:r>
+      <w:r>
+        <w:rPr>
+          <w:rFonts w:ascii="Times New Roman" w:hAnsi="Times New Roman" w:cs="Times New Roman"/>
+          <w:sz w:val="32"/>
+          <w:szCs w:val="32"/>
+        </w:rPr>
+        <w:t xml:space="preserve"> and can be changed dynamically</w:t>
+      </w:r>
+    </w:p>
+    <w:p>
+      <w:pPr>
         <w:pStyle w:val="ListParagraph"/>
-        <w:numPr>
-          <w:ilvl w:val="0"/>
-          <w:numId w:val="2"/>
-        </w:numPr>
-        <w:rPr>
-          <w:rFonts w:ascii="Times New Roman" w:hAnsi="Times New Roman" w:cs="Times New Roman"/>
-          <w:sz w:val="32"/>
-          <w:szCs w:val="32"/>
-        </w:rPr>
-      </w:pPr>
-      <w:r>
-        <w:rPr>
-          <w:rFonts w:ascii="Times New Roman" w:hAnsi="Times New Roman" w:cs="Times New Roman"/>
-          <w:sz w:val="32"/>
-          <w:szCs w:val="32"/>
-        </w:rPr>
-        <w:t>Weekly Schedule</w:t>
-      </w:r>
-      <w:r>
-        <w:rPr>
-          <w:rFonts w:ascii="Times New Roman" w:hAnsi="Times New Roman" w:cs="Times New Roman"/>
-          <w:sz w:val="32"/>
-          <w:szCs w:val="32"/>
-        </w:rPr>
-        <w:t xml:space="preserve">: </w:t>
-      </w:r>
-      <w:r>
-        <w:rPr>
-          <w:rFonts w:ascii="Times New Roman" w:hAnsi="Times New Roman" w:cs="Times New Roman"/>
-          <w:sz w:val="32"/>
-          <w:szCs w:val="32"/>
-        </w:rPr>
-        <w:t>It should be pre-populated</w:t>
-      </w:r>
-      <w:r>
-        <w:rPr>
-          <w:rFonts w:ascii="Times New Roman" w:hAnsi="Times New Roman" w:cs="Times New Roman"/>
-          <w:sz w:val="32"/>
-          <w:szCs w:val="32"/>
-        </w:rPr>
-        <w:t xml:space="preserve"> and can be changed dynamically</w:t>
-      </w:r>
-    </w:p>
-    <w:p>
-      <w:pPr>
-        <w:pStyle w:val="ListParagraph"/>
         <w:rPr>
           <w:rFonts w:ascii="Times New Roman" w:hAnsi="Times New Roman" w:cs="Times New Roman"/>
           <w:sz w:val="32"/>
@@ -229,48 +225,26 @@
         </w:rPr>
         <w:t>Columns:</w:t>
       </w:r>
-    </w:p>
-    <w:p>
-      <w:pPr>
-        <w:pStyle w:val="ListParagraph"/>
-        <w:rPr>
-          <w:rFonts w:ascii="Times New Roman" w:hAnsi="Times New Roman" w:cs="Times New Roman"/>
-          <w:sz w:val="32"/>
-          <w:szCs w:val="32"/>
-        </w:rPr>
-      </w:pPr>
-      <w:proofErr w:type="spellStart"/>
-      <w:r>
-        <w:rPr>
-          <w:rFonts w:ascii="Times New Roman" w:hAnsi="Times New Roman" w:cs="Times New Roman"/>
-          <w:sz w:val="32"/>
-          <w:szCs w:val="32"/>
-        </w:rPr>
-        <w:t>d_id</w:t>
-      </w:r>
-      <w:proofErr w:type="spellEnd"/>
-    </w:p>
-    <w:p>
-      <w:pPr>
-        <w:pStyle w:val="ListParagraph"/>
-        <w:rPr>
-          <w:rFonts w:ascii="Times New Roman" w:hAnsi="Times New Roman" w:cs="Times New Roman"/>
-          <w:sz w:val="32"/>
-          <w:szCs w:val="32"/>
-        </w:rPr>
-      </w:pPr>
-      <w:proofErr w:type="spellStart"/>
-      <w:r>
-        <w:rPr>
-          <w:rFonts w:ascii="Times New Roman" w:hAnsi="Times New Roman" w:cs="Times New Roman"/>
-          <w:sz w:val="32"/>
-          <w:szCs w:val="32"/>
-        </w:rPr>
-        <w:t>u_id</w:t>
+      <w:r>
+        <w:rPr>
+          <w:rFonts w:ascii="Times New Roman" w:hAnsi="Times New Roman" w:cs="Times New Roman"/>
+          <w:sz w:val="32"/>
+          <w:szCs w:val="32"/>
+        </w:rPr>
+        <w:t xml:space="preserve"> </w:t>
       </w:r>
       <w:bookmarkStart w:id="0" w:name="_GoBack"/>
       <w:bookmarkEnd w:id="0"/>
-      <w:proofErr w:type="spellEnd"/>
+    </w:p>
+    <w:p>
+      <w:pPr>
+        <w:pStyle w:val="ListParagraph"/>
+        <w:rPr>
+          <w:rFonts w:ascii="Times New Roman" w:hAnsi="Times New Roman" w:cs="Times New Roman"/>
+          <w:sz w:val="32"/>
+          <w:szCs w:val="32"/>
+        </w:rPr>
+      </w:pPr>
     </w:p>
     <w:p>
       <w:pPr>
@@ -622,7 +596,6 @@
     </w:p>
     <w:p>
       <w:pPr>
-        <w:ind w:firstLine="720"/>
         <w:rPr>
           <w:rFonts w:ascii="Times New Roman" w:hAnsi="Times New Roman" w:cs="Times New Roman"/>
           <w:b/>
@@ -644,7 +617,6 @@
     </w:p>
     <w:p>
       <w:pPr>
-        <w:ind w:firstLine="720"/>
         <w:rPr>
           <w:rFonts w:ascii="Times New Roman" w:hAnsi="Times New Roman" w:cs="Times New Roman"/>
           <w:sz w:val="36"/>
@@ -672,7 +644,6 @@
     </w:p>
     <w:p>
       <w:r>
-        <w:lastRenderedPageBreak/>
         <w:tab/>
       </w:r>
     </w:p>

</xml_diff>